<commit_message>
model trained successfully using new dataset
</commit_message>
<xml_diff>
--- a/docs/AI_IDS_research_paper.docx
+++ b/docs/AI_IDS_research_paper.docx
@@ -13,7 +13,7 @@
           <w:szCs w:val="16"/>
         </w:rPr>
         <w:sectPr>
-          <w:footerReference w:type="first" r:id="rId7"/>
+          <w:footerReference w:type="first" r:id="rId8"/>
           <w:pgSz w:w="11906" w:h="16838"/>
           <w:pgMar w:top="540" w:right="893" w:bottom="1440" w:left="893" w:header="720" w:footer="720" w:gutter="0"/>
           <w:pgNumType w:start="1"/>
@@ -2435,7 +2435,7 @@
         </w:rPr>
         <w:t xml:space="preserve">Figma. “Figma: The Collaborative Interface Design Tool.” Accessed September 9, 2024. </w:t>
       </w:r>
-      <w:hyperlink r:id="rId8">
+      <w:hyperlink r:id="rId9">
         <w:r>
           <w:rPr>
             <w:color w:val="1155CC"/>
@@ -2563,6 +2563,9 @@
         <w:jc w:val="left"/>
       </w:pPr>
       <w:r>
+        <w:rPr>
+          <w:noProof/>
+        </w:rPr>
         <w:drawing>
           <wp:inline distT="0" distB="0" distL="0" distR="0" wp14:anchorId="569AC5E3" wp14:editId="5F590AC0">
             <wp:extent cx="6426200" cy="3147060"/>
@@ -2579,7 +2582,7 @@
                     <pic:cNvPicPr/>
                   </pic:nvPicPr>
                   <pic:blipFill>
-                    <a:blip r:embed="rId9"/>
+                    <a:blip r:embed="rId10"/>
                     <a:stretch>
                       <a:fillRect/>
                     </a:stretch>
@@ -2588,6 +2591,421 @@
                     <a:xfrm>
                       <a:off x="0" y="0"/>
                       <a:ext cx="6426200" cy="3147060"/>
+                    </a:xfrm>
+                    <a:prstGeom prst="rect">
+                      <a:avLst/>
+                    </a:prstGeom>
+                  </pic:spPr>
+                </pic:pic>
+              </a:graphicData>
+            </a:graphic>
+          </wp:inline>
+        </w:drawing>
+      </w:r>
+    </w:p>
+    <w:p>
+      <w:pPr>
+        <w:jc w:val="left"/>
+      </w:pPr>
+    </w:p>
+    <w:p>
+      <w:pPr>
+        <w:jc w:val="left"/>
+      </w:pPr>
+      <w:r>
+        <w:lastRenderedPageBreak/>
+        <w:drawing>
+          <wp:inline distT="0" distB="0" distL="0" distR="0" wp14:anchorId="4554FCE9" wp14:editId="687749AA">
+            <wp:extent cx="4810796" cy="5601482"/>
+            <wp:effectExtent l="0" t="0" r="8890" b="0"/>
+            <wp:docPr id="1676762851" name="Picture 1"/>
+            <wp:cNvGraphicFramePr>
+              <a:graphicFrameLocks xmlns:a="http://schemas.openxmlformats.org/drawingml/2006/main" noChangeAspect="1"/>
+            </wp:cNvGraphicFramePr>
+            <a:graphic xmlns:a="http://schemas.openxmlformats.org/drawingml/2006/main">
+              <a:graphicData uri="http://schemas.openxmlformats.org/drawingml/2006/picture">
+                <pic:pic xmlns:pic="http://schemas.openxmlformats.org/drawingml/2006/picture">
+                  <pic:nvPicPr>
+                    <pic:cNvPr id="1676762851" name=""/>
+                    <pic:cNvPicPr/>
+                  </pic:nvPicPr>
+                  <pic:blipFill>
+                    <a:blip r:embed="rId11"/>
+                    <a:stretch>
+                      <a:fillRect/>
+                    </a:stretch>
+                  </pic:blipFill>
+                  <pic:spPr>
+                    <a:xfrm>
+                      <a:off x="0" y="0"/>
+                      <a:ext cx="4810796" cy="5601482"/>
+                    </a:xfrm>
+                    <a:prstGeom prst="rect">
+                      <a:avLst/>
+                    </a:prstGeom>
+                  </pic:spPr>
+                </pic:pic>
+              </a:graphicData>
+            </a:graphic>
+          </wp:inline>
+        </w:drawing>
+      </w:r>
+    </w:p>
+    <w:p>
+      <w:pPr>
+        <w:jc w:val="left"/>
+      </w:pPr>
+    </w:p>
+    <w:p>
+      <w:pPr>
+        <w:jc w:val="left"/>
+      </w:pPr>
+      <w:r>
+        <w:t>Feature 21</w:t>
+      </w:r>
+    </w:p>
+    <w:p>
+      <w:pPr>
+        <w:jc w:val="left"/>
+      </w:pPr>
+      <w:r>
+        <w:t>Feature 179</w:t>
+      </w:r>
+    </w:p>
+    <w:p>
+      <w:pPr>
+        <w:jc w:val="left"/>
+      </w:pPr>
+      <w:r>
+        <w:t>Feature 8</w:t>
+      </w:r>
+    </w:p>
+    <w:p>
+      <w:pPr>
+        <w:jc w:val="left"/>
+      </w:pPr>
+      <w:r>
+        <w:rPr>
+          <w:noProof/>
+        </w:rPr>
+        <w:lastRenderedPageBreak/>
+        <mc:AlternateContent>
+          <mc:Choice Requires="wpi">
+            <w:drawing>
+              <wp:anchor distT="0" distB="0" distL="114300" distR="114300" simplePos="0" relativeHeight="251663360" behindDoc="0" locked="0" layoutInCell="1" allowOverlap="1" wp14:anchorId="1D434FF9" wp14:editId="36701D04">
+                <wp:simplePos x="0" y="0"/>
+                <wp:positionH relativeFrom="column">
+                  <wp:posOffset>845967</wp:posOffset>
+                </wp:positionH>
+                <wp:positionV relativeFrom="paragraph">
+                  <wp:posOffset>864284</wp:posOffset>
+                </wp:positionV>
+                <wp:extent cx="657360" cy="43560"/>
+                <wp:effectExtent l="76200" t="114300" r="28575" b="128270"/>
+                <wp:wrapNone/>
+                <wp:docPr id="1256012368" name="Ink 7"/>
+                <wp:cNvGraphicFramePr/>
+                <a:graphic xmlns:a="http://schemas.openxmlformats.org/drawingml/2006/main">
+                  <a:graphicData uri="http://schemas.microsoft.com/office/word/2010/wordprocessingInk">
+                    <w14:contentPart bwMode="auto" r:id="rId12">
+                      <w14:nvContentPartPr>
+                        <w14:cNvContentPartPr/>
+                      </w14:nvContentPartPr>
+                      <w14:xfrm>
+                        <a:off x="0" y="0"/>
+                        <a:ext cx="657360" cy="43560"/>
+                      </w14:xfrm>
+                    </w14:contentPart>
+                  </a:graphicData>
+                </a:graphic>
+              </wp:anchor>
+            </w:drawing>
+          </mc:Choice>
+          <mc:Fallback>
+            <w:pict>
+              <v:shapetype w14:anchorId="150E2960" id="_x0000_t75" coordsize="21600,21600" o:spt="75" o:preferrelative="t" path="m@4@5l@4@11@9@11@9@5xe" filled="f" stroked="f">
+                <v:stroke joinstyle="miter"/>
+                <v:formulas>
+                  <v:f eqn="if lineDrawn pixelLineWidth 0"/>
+                  <v:f eqn="sum @0 1 0"/>
+                  <v:f eqn="sum 0 0 @1"/>
+                  <v:f eqn="prod @2 1 2"/>
+                  <v:f eqn="prod @3 21600 pixelWidth"/>
+                  <v:f eqn="prod @3 21600 pixelHeight"/>
+                  <v:f eqn="sum @0 0 1"/>
+                  <v:f eqn="prod @6 1 2"/>
+                  <v:f eqn="prod @7 21600 pixelWidth"/>
+                  <v:f eqn="sum @8 21600 0"/>
+                  <v:f eqn="prod @7 21600 pixelHeight"/>
+                  <v:f eqn="sum @10 21600 0"/>
+                </v:formulas>
+                <v:path o:extrusionok="f" gradientshapeok="t" o:connecttype="rect"/>
+                <o:lock v:ext="edit" aspectratio="t"/>
+              </v:shapetype>
+              <v:shape id="Ink 7" o:spid="_x0000_s1026" type="#_x0000_t75" style="position:absolute;margin-left:63.75pt;margin-top:62.4pt;width:57.4pt;height:14.8pt;z-index:251663360;visibility:visible;mso-wrap-style:square;mso-wrap-distance-left:9pt;mso-wrap-distance-top:0;mso-wrap-distance-right:9pt;mso-wrap-distance-bottom:0;mso-position-horizontal:absolute;mso-position-horizontal-relative:text;mso-position-vertical:absolute;mso-position-vertical-relative:text" o:gfxdata="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">
+                <v:imagedata r:id="rId13" o:title=""/>
+              </v:shape>
+            </w:pict>
+          </mc:Fallback>
+        </mc:AlternateContent>
+      </w:r>
+      <w:r>
+        <w:rPr>
+          <w:noProof/>
+        </w:rPr>
+        <mc:AlternateContent>
+          <mc:Choice Requires="wpi">
+            <w:drawing>
+              <wp:anchor distT="0" distB="0" distL="114300" distR="114300" simplePos="0" relativeHeight="251662336" behindDoc="0" locked="0" layoutInCell="1" allowOverlap="1" wp14:anchorId="14846CE6" wp14:editId="71012B62">
+                <wp:simplePos x="0" y="0"/>
+                <wp:positionH relativeFrom="column">
+                  <wp:posOffset>728247</wp:posOffset>
+                </wp:positionH>
+                <wp:positionV relativeFrom="paragraph">
+                  <wp:posOffset>594284</wp:posOffset>
+                </wp:positionV>
+                <wp:extent cx="758880" cy="38880"/>
+                <wp:effectExtent l="76200" t="114300" r="98425" b="113665"/>
+                <wp:wrapNone/>
+                <wp:docPr id="1288482787" name="Ink 6"/>
+                <wp:cNvGraphicFramePr/>
+                <a:graphic xmlns:a="http://schemas.openxmlformats.org/drawingml/2006/main">
+                  <a:graphicData uri="http://schemas.microsoft.com/office/word/2010/wordprocessingInk">
+                    <w14:contentPart bwMode="auto" r:id="rId14">
+                      <w14:nvContentPartPr>
+                        <w14:cNvContentPartPr/>
+                      </w14:nvContentPartPr>
+                      <w14:xfrm>
+                        <a:off x="0" y="0"/>
+                        <a:ext cx="758880" cy="38880"/>
+                      </w14:xfrm>
+                    </w14:contentPart>
+                  </a:graphicData>
+                </a:graphic>
+              </wp:anchor>
+            </w:drawing>
+          </mc:Choice>
+          <mc:Fallback>
+            <w:pict>
+              <v:shape w14:anchorId="44720A50" id="Ink 6" o:spid="_x0000_s1026" type="#_x0000_t75" style="position:absolute;margin-left:54.55pt;margin-top:41.15pt;width:65.4pt;height:14.35pt;z-index:251662336;visibility:visible;mso-wrap-style:square;mso-wrap-distance-left:9pt;mso-wrap-distance-top:0;mso-wrap-distance-right:9pt;mso-wrap-distance-bottom:0;mso-position-horizontal:absolute;mso-position-horizontal-relative:text;mso-position-vertical:absolute;mso-position-vertical-relative:text" o:gfxdata="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">
+                <v:imagedata r:id="rId15" o:title=""/>
+              </v:shape>
+            </w:pict>
+          </mc:Fallback>
+        </mc:AlternateContent>
+      </w:r>
+      <w:r>
+        <w:rPr>
+          <w:noProof/>
+        </w:rPr>
+        <mc:AlternateContent>
+          <mc:Choice Requires="wpi">
+            <w:drawing>
+              <wp:anchor distT="0" distB="0" distL="114300" distR="114300" simplePos="0" relativeHeight="251661312" behindDoc="0" locked="0" layoutInCell="1" allowOverlap="1" wp14:anchorId="6F4B16E7" wp14:editId="0B577223">
+                <wp:simplePos x="0" y="0"/>
+                <wp:positionH relativeFrom="column">
+                  <wp:posOffset>7807085</wp:posOffset>
+                </wp:positionH>
+                <wp:positionV relativeFrom="paragraph">
+                  <wp:posOffset>621600</wp:posOffset>
+                </wp:positionV>
+                <wp:extent cx="360" cy="3240"/>
+                <wp:effectExtent l="76200" t="114300" r="76200" b="111125"/>
+                <wp:wrapNone/>
+                <wp:docPr id="497919902" name="Ink 3"/>
+                <wp:cNvGraphicFramePr/>
+                <a:graphic xmlns:a="http://schemas.openxmlformats.org/drawingml/2006/main">
+                  <a:graphicData uri="http://schemas.microsoft.com/office/word/2010/wordprocessingInk">
+                    <w14:contentPart bwMode="auto" r:id="rId16">
+                      <w14:nvContentPartPr>
+                        <w14:cNvContentPartPr/>
+                      </w14:nvContentPartPr>
+                      <w14:xfrm>
+                        <a:off x="0" y="0"/>
+                        <a:ext cx="360" cy="3240"/>
+                      </w14:xfrm>
+                    </w14:contentPart>
+                  </a:graphicData>
+                </a:graphic>
+              </wp:anchor>
+            </w:drawing>
+          </mc:Choice>
+          <mc:Fallback>
+            <w:pict>
+              <v:shape w14:anchorId="76112B44" id="Ink 3" o:spid="_x0000_s1026" type="#_x0000_t75" style="position:absolute;margin-left:611.95pt;margin-top:43.3pt;width:5.7pt;height:11.55pt;z-index:251661312;visibility:visible;mso-wrap-style:square;mso-wrap-distance-left:9pt;mso-wrap-distance-top:0;mso-wrap-distance-right:9pt;mso-wrap-distance-bottom:0;mso-position-horizontal:absolute;mso-position-horizontal-relative:text;mso-position-vertical:absolute;mso-position-vertical-relative:text" o:gfxdata="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">
+                <v:imagedata r:id="rId17" o:title=""/>
+              </v:shape>
+            </w:pict>
+          </mc:Fallback>
+        </mc:AlternateContent>
+      </w:r>
+      <w:r>
+        <w:rPr>
+          <w:noProof/>
+        </w:rPr>
+        <mc:AlternateContent>
+          <mc:Choice Requires="wpi">
+            <w:drawing>
+              <wp:anchor distT="0" distB="0" distL="114300" distR="114300" simplePos="0" relativeHeight="251660288" behindDoc="0" locked="0" layoutInCell="1" allowOverlap="1" wp14:anchorId="65AA0AD9" wp14:editId="65C307A2">
+                <wp:simplePos x="0" y="0"/>
+                <wp:positionH relativeFrom="column">
+                  <wp:posOffset>819485</wp:posOffset>
+                </wp:positionH>
+                <wp:positionV relativeFrom="paragraph">
+                  <wp:posOffset>388320</wp:posOffset>
+                </wp:positionV>
+                <wp:extent cx="663120" cy="8280"/>
+                <wp:effectExtent l="76200" t="114300" r="80010" b="125095"/>
+                <wp:wrapNone/>
+                <wp:docPr id="345659408" name="Ink 2"/>
+                <wp:cNvGraphicFramePr/>
+                <a:graphic xmlns:a="http://schemas.openxmlformats.org/drawingml/2006/main">
+                  <a:graphicData uri="http://schemas.microsoft.com/office/word/2010/wordprocessingInk">
+                    <w14:contentPart bwMode="auto" r:id="rId18">
+                      <w14:nvContentPartPr>
+                        <w14:cNvContentPartPr/>
+                      </w14:nvContentPartPr>
+                      <w14:xfrm>
+                        <a:off x="0" y="0"/>
+                        <a:ext cx="663120" cy="8280"/>
+                      </w14:xfrm>
+                    </w14:contentPart>
+                  </a:graphicData>
+                </a:graphic>
+              </wp:anchor>
+            </w:drawing>
+          </mc:Choice>
+          <mc:Fallback>
+            <w:pict>
+              <v:shape w14:anchorId="24518FFD" id="Ink 2" o:spid="_x0000_s1026" type="#_x0000_t75" style="position:absolute;margin-left:61.75pt;margin-top:24.95pt;width:57.85pt;height:11.95pt;z-index:251660288;visibility:visible;mso-wrap-style:square;mso-wrap-distance-left:9pt;mso-wrap-distance-top:0;mso-wrap-distance-right:9pt;mso-wrap-distance-bottom:0;mso-position-horizontal:absolute;mso-position-horizontal-relative:text;mso-position-vertical:absolute;mso-position-vertical-relative:text" o:gfxdata="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">
+                <v:imagedata r:id="rId19" o:title=""/>
+              </v:shape>
+            </w:pict>
+          </mc:Fallback>
+        </mc:AlternateContent>
+      </w:r>
+      <w:r>
+        <w:drawing>
+          <wp:inline distT="0" distB="0" distL="0" distR="0" wp14:anchorId="40BADB36" wp14:editId="5B788434">
+            <wp:extent cx="5087060" cy="5744377"/>
+            <wp:effectExtent l="0" t="0" r="0" b="8890"/>
+            <wp:docPr id="1935586610" name="Picture 1"/>
+            <wp:cNvGraphicFramePr>
+              <a:graphicFrameLocks xmlns:a="http://schemas.openxmlformats.org/drawingml/2006/main" noChangeAspect="1"/>
+            </wp:cNvGraphicFramePr>
+            <a:graphic xmlns:a="http://schemas.openxmlformats.org/drawingml/2006/main">
+              <a:graphicData uri="http://schemas.openxmlformats.org/drawingml/2006/picture">
+                <pic:pic xmlns:pic="http://schemas.openxmlformats.org/drawingml/2006/picture">
+                  <pic:nvPicPr>
+                    <pic:cNvPr id="1935586610" name=""/>
+                    <pic:cNvPicPr/>
+                  </pic:nvPicPr>
+                  <pic:blipFill>
+                    <a:blip r:embed="rId20"/>
+                    <a:stretch>
+                      <a:fillRect/>
+                    </a:stretch>
+                  </pic:blipFill>
+                  <pic:spPr>
+                    <a:xfrm>
+                      <a:off x="0" y="0"/>
+                      <a:ext cx="5087060" cy="5744377"/>
+                    </a:xfrm>
+                    <a:prstGeom prst="rect">
+                      <a:avLst/>
+                    </a:prstGeom>
+                  </pic:spPr>
+                </pic:pic>
+              </a:graphicData>
+            </a:graphic>
+          </wp:inline>
+        </w:drawing>
+      </w:r>
+    </w:p>
+    <w:p>
+      <w:pPr>
+        <w:jc w:val="left"/>
+      </w:pPr>
+    </w:p>
+    <w:p>
+      <w:pPr>
+        <w:jc w:val="left"/>
+      </w:pPr>
+      <w:r>
+        <w:lastRenderedPageBreak/>
+        <w:drawing>
+          <wp:inline distT="0" distB="0" distL="0" distR="0" wp14:anchorId="4618383B" wp14:editId="2A320335">
+            <wp:extent cx="6354062" cy="5677692"/>
+            <wp:effectExtent l="0" t="0" r="8890" b="0"/>
+            <wp:docPr id="1546894278" name="Picture 1"/>
+            <wp:cNvGraphicFramePr>
+              <a:graphicFrameLocks xmlns:a="http://schemas.openxmlformats.org/drawingml/2006/main" noChangeAspect="1"/>
+            </wp:cNvGraphicFramePr>
+            <a:graphic xmlns:a="http://schemas.openxmlformats.org/drawingml/2006/main">
+              <a:graphicData uri="http://schemas.openxmlformats.org/drawingml/2006/picture">
+                <pic:pic xmlns:pic="http://schemas.openxmlformats.org/drawingml/2006/picture">
+                  <pic:nvPicPr>
+                    <pic:cNvPr id="1546894278" name=""/>
+                    <pic:cNvPicPr/>
+                  </pic:nvPicPr>
+                  <pic:blipFill>
+                    <a:blip r:embed="rId21"/>
+                    <a:stretch>
+                      <a:fillRect/>
+                    </a:stretch>
+                  </pic:blipFill>
+                  <pic:spPr>
+                    <a:xfrm>
+                      <a:off x="0" y="0"/>
+                      <a:ext cx="6354062" cy="5677692"/>
+                    </a:xfrm>
+                    <a:prstGeom prst="rect">
+                      <a:avLst/>
+                    </a:prstGeom>
+                  </pic:spPr>
+                </pic:pic>
+              </a:graphicData>
+            </a:graphic>
+          </wp:inline>
+        </w:drawing>
+      </w:r>
+    </w:p>
+    <w:p>
+      <w:pPr>
+        <w:jc w:val="left"/>
+      </w:pPr>
+    </w:p>
+    <w:p>
+      <w:pPr>
+        <w:jc w:val="left"/>
+      </w:pPr>
+      <w:r>
+        <w:lastRenderedPageBreak/>
+        <w:drawing>
+          <wp:inline distT="0" distB="0" distL="0" distR="0" wp14:anchorId="61A97902" wp14:editId="39B6C6AD">
+            <wp:extent cx="6426200" cy="3681095"/>
+            <wp:effectExtent l="0" t="0" r="0" b="0"/>
+            <wp:docPr id="1641995370" name="Picture 1"/>
+            <wp:cNvGraphicFramePr>
+              <a:graphicFrameLocks xmlns:a="http://schemas.openxmlformats.org/drawingml/2006/main" noChangeAspect="1"/>
+            </wp:cNvGraphicFramePr>
+            <a:graphic xmlns:a="http://schemas.openxmlformats.org/drawingml/2006/main">
+              <a:graphicData uri="http://schemas.openxmlformats.org/drawingml/2006/picture">
+                <pic:pic xmlns:pic="http://schemas.openxmlformats.org/drawingml/2006/picture">
+                  <pic:nvPicPr>
+                    <pic:cNvPr id="1641995370" name=""/>
+                    <pic:cNvPicPr/>
+                  </pic:nvPicPr>
+                  <pic:blipFill>
+                    <a:blip r:embed="rId22"/>
+                    <a:stretch>
+                      <a:fillRect/>
+                    </a:stretch>
+                  </pic:blipFill>
+                  <pic:spPr>
+                    <a:xfrm>
+                      <a:off x="0" y="0"/>
+                      <a:ext cx="6426200" cy="3681095"/>
                     </a:xfrm>
                     <a:prstGeom prst="rect">
                       <a:avLst/>
@@ -5125,6 +5543,124 @@
 </w:styles>
 </file>
 
+<file path=word/ink/ink1.xml><?xml version="1.0" encoding="utf-8"?>
+<inkml:ink xmlns:inkml="http://www.w3.org/2003/InkML">
+  <inkml:definitions>
+    <inkml:context xml:id="ctx0">
+      <inkml:inkSource xml:id="inkSrc0">
+        <inkml:traceFormat>
+          <inkml:channel name="X" type="integer" min="-2.14748E9" max="2.14748E9" units="cm"/>
+          <inkml:channel name="Y" type="integer" min="-2.14748E9" max="2.14748E9" units="cm"/>
+        </inkml:traceFormat>
+        <inkml:channelProperties>
+          <inkml:channelProperty channel="X" name="resolution" value="1000" units="1/cm"/>
+          <inkml:channelProperty channel="Y" name="resolution" value="1000" units="1/cm"/>
+        </inkml:channelProperties>
+      </inkml:inkSource>
+      <inkml:timestamp xml:id="ts0" timeString="2026-02-17T07:53:26.108"/>
+    </inkml:context>
+    <inkml:brush xml:id="br0">
+      <inkml:brushProperty name="width" value="0.2" units="cm"/>
+      <inkml:brushProperty name="height" value="0.4" units="cm"/>
+      <inkml:brushProperty name="color" value="#FF2500"/>
+      <inkml:brushProperty name="tip" value="rectangle"/>
+      <inkml:brushProperty name="rasterOp" value="maskPen"/>
+      <inkml:brushProperty name="ignorePressure" value="1"/>
+    </inkml:brush>
+  </inkml:definitions>
+  <inkml:trace contextRef="#ctx0" brushRef="#br0">0 120,'41'-15,"27"-5,-55 15,0 0,1 1,0 1,-1 0,23-1,-25 4,12 0,-1-1,0-1,24-5,-22 3,1 1,-1 1,37 1,-37 2,0-1,0-2,40-6,-42 4,1 1,-1 1,36 1,-35 2,-1-2,1 0,34-7,-24 2,0 2,0 2,0 1,38 4,7-1,326-2,-384 1,-1 1,26 6,5 1,-1-1,-29-4,0-1,25 1,-29-4</inkml:trace>
+</inkml:ink>
+</file>
+
+<file path=word/ink/ink2.xml><?xml version="1.0" encoding="utf-8"?>
+<inkml:ink xmlns:inkml="http://www.w3.org/2003/InkML">
+  <inkml:definitions>
+    <inkml:context xml:id="ctx0">
+      <inkml:inkSource xml:id="inkSrc0">
+        <inkml:traceFormat>
+          <inkml:channel name="X" type="integer" min="-2.14748E9" max="2.14748E9" units="cm"/>
+          <inkml:channel name="Y" type="integer" min="-2.14748E9" max="2.14748E9" units="cm"/>
+        </inkml:traceFormat>
+        <inkml:channelProperties>
+          <inkml:channelProperty channel="X" name="resolution" value="1000" units="1/cm"/>
+          <inkml:channelProperty channel="Y" name="resolution" value="1000" units="1/cm"/>
+        </inkml:channelProperties>
+      </inkml:inkSource>
+      <inkml:timestamp xml:id="ts0" timeString="2026-02-17T07:53:24.223"/>
+    </inkml:context>
+    <inkml:brush xml:id="br0">
+      <inkml:brushProperty name="width" value="0.2" units="cm"/>
+      <inkml:brushProperty name="height" value="0.4" units="cm"/>
+      <inkml:brushProperty name="color" value="#FF2500"/>
+      <inkml:brushProperty name="tip" value="rectangle"/>
+      <inkml:brushProperty name="rasterOp" value="maskPen"/>
+      <inkml:brushProperty name="ignorePressure" value="1"/>
+    </inkml:brush>
+  </inkml:definitions>
+  <inkml:trace contextRef="#ctx0" brushRef="#br0">1 4,'41'-1,"-28"0,0 0,0 1,0 0,0 1,0 0,0 2,-1-1,25 9,-25-6,0-1,0 0,1-1,-1-1,1 0,0 0,24-1,4 1,19 7,-43-5,0-2,24 2,-22-3,38 7,-38-4,40 2,711-7,-755 2,-1 1,26 5,25 3,278-9,-166-3,-142 6,-23 0</inkml:trace>
+</inkml:ink>
+</file>
+
+<file path=word/ink/ink3.xml><?xml version="1.0" encoding="utf-8"?>
+<inkml:ink xmlns:inkml="http://www.w3.org/2003/InkML">
+  <inkml:definitions>
+    <inkml:context xml:id="ctx0">
+      <inkml:inkSource xml:id="inkSrc0">
+        <inkml:traceFormat>
+          <inkml:channel name="X" type="integer" min="-2.14748E9" max="2.14748E9" units="cm"/>
+          <inkml:channel name="Y" type="integer" min="-2.14748E9" max="2.14748E9" units="cm"/>
+        </inkml:traceFormat>
+        <inkml:channelProperties>
+          <inkml:channelProperty channel="X" name="resolution" value="1000" units="1/cm"/>
+          <inkml:channelProperty channel="Y" name="resolution" value="1000" units="1/cm"/>
+        </inkml:channelProperties>
+      </inkml:inkSource>
+      <inkml:timestamp xml:id="ts0" timeString="2026-02-17T07:52:54.960"/>
+    </inkml:context>
+    <inkml:brush xml:id="br0">
+      <inkml:brushProperty name="width" value="0.2" units="cm"/>
+      <inkml:brushProperty name="height" value="0.4" units="cm"/>
+      <inkml:brushProperty name="color" value="#FF2500"/>
+      <inkml:brushProperty name="tip" value="rectangle"/>
+      <inkml:brushProperty name="rasterOp" value="maskPen"/>
+      <inkml:brushProperty name="ignorePressure" value="1"/>
+    </inkml:brush>
+  </inkml:definitions>
+  <inkml:trace contextRef="#ctx0" brushRef="#br0">1 9,'0'-3,"0"-2</inkml:trace>
+</inkml:ink>
+</file>
+
+<file path=word/ink/ink4.xml><?xml version="1.0" encoding="utf-8"?>
+<inkml:ink xmlns:inkml="http://www.w3.org/2003/InkML">
+  <inkml:definitions>
+    <inkml:context xml:id="ctx0">
+      <inkml:inkSource xml:id="inkSrc0">
+        <inkml:traceFormat>
+          <inkml:channel name="X" type="integer" min="-2.14748E9" max="2.14748E9" units="cm"/>
+          <inkml:channel name="Y" type="integer" min="-2.14748E9" max="2.14748E9" units="cm"/>
+          <inkml:channel name="F" type="integer" max="32767" units="dev"/>
+        </inkml:traceFormat>
+        <inkml:channelProperties>
+          <inkml:channelProperty channel="X" name="resolution" value="1000" units="1/cm"/>
+          <inkml:channelProperty channel="Y" name="resolution" value="1000" units="1/cm"/>
+          <inkml:channelProperty channel="F" name="resolution" value="0" units="1/dev"/>
+        </inkml:channelProperties>
+      </inkml:inkSource>
+      <inkml:timestamp xml:id="ts0" timeString="2026-02-17T07:52:51.645"/>
+    </inkml:context>
+    <inkml:brush xml:id="br0">
+      <inkml:brushProperty name="width" value="0.2" units="cm"/>
+      <inkml:brushProperty name="height" value="0.4" units="cm"/>
+      <inkml:brushProperty name="color" value="#FF2500"/>
+      <inkml:brushProperty name="tip" value="rectangle"/>
+      <inkml:brushProperty name="rasterOp" value="maskPen"/>
+      <inkml:brushProperty name="ignorePressure" value="1"/>
+    </inkml:brush>
+  </inkml:definitions>
+  <inkml:trace contextRef="#ctx0" brushRef="#br0">1 0 0,'1841'22'0</inkml:trace>
+</inkml:ink>
+</file>
+
 <file path=word/theme/theme1.xml><?xml version="1.0" encoding="utf-8"?>
 <a:theme xmlns:a="http://schemas.openxmlformats.org/drawingml/2006/main" name="Office Theme">
   <a:themeElements>
@@ -5443,4 +5979,16 @@
   </a:objectDefaults>
   <a:extraClrSchemeLst/>
 </a:theme>
+</file>
+
+<file path=customXml/item1.xml><?xml version="1.0" encoding="utf-8"?>
+<b:Sources xmlns:b="http://schemas.openxmlformats.org/officeDocument/2006/bibliography" xmlns="http://schemas.openxmlformats.org/officeDocument/2006/bibliography" SelectedStyle="\APASixthEditionOfficeOnline.xsl" StyleName="APA" Version="6"/>
+</file>
+
+<file path=customXml/itemProps1.xml><?xml version="1.0" encoding="utf-8"?>
+<ds:datastoreItem xmlns:ds="http://schemas.openxmlformats.org/officeDocument/2006/customXml" ds:itemID="{B53CD657-F343-4879-AE42-7A216213BAF6}">
+  <ds:schemaRefs>
+    <ds:schemaRef ds:uri="http://schemas.openxmlformats.org/officeDocument/2006/bibliography"/>
+  </ds:schemaRefs>
+</ds:datastoreItem>
 </file>
</xml_diff>